<commit_message>
Added the juniory speaker for Oct. 5, and updated the schedule
</commit_message>
<xml_diff>
--- a/assets/abstracts/Flyer_seminar42.docx
+++ b/assets/abstracts/Flyer_seminar42.docx
@@ -463,6 +463,8 @@
         <w:jc w:val="left"/>
         <w:rPr>
           <w:rFonts w:ascii="Times New Roman" w:hAnsi="Times New Roman" w:cs="Times New Roman"/>
+          <w:sz w:val="32"/>
+          <w:szCs w:val="32"/>
           <w:lang w:eastAsia="zh-CN"/>
         </w:rPr>
       </w:pPr>
@@ -478,7 +480,33 @@
           <w:rFonts w:ascii="Times New Roman" w:hAnsi="Times New Roman" w:cs="Times New Roman"/>
           <w:lang w:eastAsia="zh-CN"/>
         </w:rPr>
-        <w:t xml:space="preserve">None this time </w:t>
+        <w:t xml:space="preserve">Mr. </w:t>
+      </w:r>
+      <w:r>
+        <w:rPr>
+          <w:rFonts w:ascii="Times New Roman" w:hAnsi="Times New Roman" w:cs="Times New Roman"/>
+          <w:lang w:val="en"/>
+        </w:rPr>
+        <w:t>Jingqi</w:t>
+      </w:r>
+      <w:r>
+        <w:rPr>
+          <w:rFonts w:ascii="Times New Roman" w:hAnsi="Times New Roman" w:cs="Times New Roman"/>
+          <w:lang w:val="en"/>
+        </w:rPr>
+        <w:t xml:space="preserve"> Chen, </w:t>
+      </w:r>
+      <w:r>
+        <w:rPr>
+          <w:rFonts w:ascii="Times New Roman" w:hAnsi="Times New Roman" w:cs="Times New Roman"/>
+        </w:rPr>
+        <w:t>Westlake University</w:t>
+      </w:r>
+      <w:r>
+        <w:rPr>
+          <w:rFonts w:ascii="Times New Roman" w:hAnsi="Times New Roman" w:cs="Times New Roman"/>
+        </w:rPr>
+        <w:t>, China……………… page 3</w:t>
       </w:r>
     </w:p>
     <w:p>
@@ -520,7 +548,6 @@
         </w:rPr>
         <w:t>……</w:t>
       </w:r>
-      <w:proofErr w:type="gramStart"/>
       <w:r>
         <w:rPr>
           <w:rFonts w:ascii="Times New Roman" w:hAnsi="Times New Roman"/>
@@ -529,7 +556,6 @@
         </w:rPr>
         <w:t>…..</w:t>
       </w:r>
-      <w:proofErr w:type="gramEnd"/>
       <w:r>
         <w:rPr>
           <w:rFonts w:ascii="Times New Roman" w:hAnsi="Times New Roman"/>
@@ -560,7 +586,7 @@
           <w:sz w:val="28"/>
           <w:szCs w:val="28"/>
         </w:rPr>
-        <w:t>3</w:t>
+        <w:t>4</w:t>
       </w:r>
     </w:p>
     <w:p>
@@ -1015,80 +1041,99 @@
       </w:pPr>
       <w:r>
         <w:rPr>
-          <w:sz w:val="22"/>
-        </w:rPr>
-        <w:t xml:space="preserve">Challenging electronic structures are of two types: (1) Large systems, too large for conventional electronic structure methods, (2) Strongly correlated electrons, where a mean-field treatment of the electronic systems is inadequate. In this talk I will show that a combination of embedding, orbital-free DFT, Kohn-Sham (KS)-DFT and machine learning successfully tackles both challenges for such systems as molecular condensed phases and interfaces of sizes untouchable by mainstream methods. My talk will focus on nonstandard embedding workflows of recent formulation. These include embedding KS-DFT subsystems in orbital-free DFT for the improved treatment of interfaces involving metallic systems. We also developed a machine learning (ML) method where the learned quantity is the one-electron reduced density matrix. Exploiting the theorems of reduced density matrix functional theory, we learn KS-DFT as well as post-Hartree-Fock methods delivering accurate predicted electronic structures, </w:t>
-      </w:r>
-      <w:proofErr w:type="gramStart"/>
-      <w:r>
-        <w:rPr>
-          <w:sz w:val="22"/>
-        </w:rPr>
-        <w:t>energies</w:t>
-      </w:r>
-      <w:proofErr w:type="gramEnd"/>
-      <w:r>
-        <w:rPr>
-          <w:sz w:val="22"/>
-        </w:rPr>
-        <w:t xml:space="preserve"> and forces for ab-initio molecular dynamics simulations in record wall-times. To make the methods available to the broader community, in the past 3 years we produced Python implementations of electronic structure solvers in plane wave basis based on Quantum ESPRESSO (</w:t>
+          <w:rFonts w:ascii="Times New Roman" w:hAnsi="Times New Roman"/>
+          <w:sz w:val="24"/>
+          <w:szCs w:val="24"/>
+        </w:rPr>
+        <w:t>Challenging electronic structures are of two types: (1) Large systems, too large for conventional electronic structure methods, (2) Strongly correlated electrons, where a mean-field treatment of the electronic systems is inadequate. In this talk I will show that a combination of embedding, orbital-free DFT, Kohn-Sham (KS)-DFT and machine learning successfully tackles both challenges for such systems as molecular condensed phases and interfaces of sizes untouchable by mainstream methods. My talk will focus on nonstandard embedding workflows of recent formulation. These include embedding KS-DFT subsystems in orbital-free DFT for the improved treatment of interfaces involving metallic systems. We also developed a machine learning (ML) method where the learned quantity is the one-electron reduced density matrix. Exploiting the theorems of reduced density matrix functional theory, we learn KS-DFT as well as post-Hartree-Fock methods delivering accurate predicted electronic structures, energies and forces for ab-initio molecular dynamics simulations in record wall-times. To make the methods available to the broader community, in the past 3 years we produced Python implementations of electronic structure solvers in plane wave basis based on Quantum ESPRESSO (</w:t>
       </w:r>
       <w:proofErr w:type="spellStart"/>
       <w:r>
         <w:rPr>
-          <w:sz w:val="22"/>
+          <w:rFonts w:ascii="Times New Roman" w:hAnsi="Times New Roman"/>
+          <w:sz w:val="24"/>
+          <w:szCs w:val="24"/>
         </w:rPr>
         <w:t>QEpy</w:t>
       </w:r>
       <w:proofErr w:type="spellEnd"/>
       <w:r>
         <w:rPr>
-          <w:sz w:val="22"/>
+          <w:rFonts w:ascii="Times New Roman" w:hAnsi="Times New Roman"/>
+          <w:sz w:val="24"/>
+          <w:szCs w:val="24"/>
         </w:rPr>
         <w:t>) as well as ML-based solvers (</w:t>
       </w:r>
       <w:proofErr w:type="spellStart"/>
       <w:r>
         <w:rPr>
-          <w:sz w:val="22"/>
+          <w:rFonts w:ascii="Times New Roman" w:hAnsi="Times New Roman"/>
+          <w:sz w:val="24"/>
+          <w:szCs w:val="24"/>
         </w:rPr>
         <w:t>QMLearn</w:t>
       </w:r>
       <w:proofErr w:type="spellEnd"/>
       <w:r>
         <w:rPr>
-          <w:sz w:val="22"/>
+          <w:rFonts w:ascii="Times New Roman" w:hAnsi="Times New Roman"/>
+          <w:sz w:val="24"/>
+          <w:szCs w:val="24"/>
         </w:rPr>
         <w:t>), orbital-free DFT (</w:t>
       </w:r>
       <w:proofErr w:type="spellStart"/>
       <w:r>
         <w:rPr>
-          <w:sz w:val="22"/>
+          <w:rFonts w:ascii="Times New Roman" w:hAnsi="Times New Roman"/>
+          <w:sz w:val="24"/>
+          <w:szCs w:val="24"/>
         </w:rPr>
         <w:t>DFTpy</w:t>
       </w:r>
       <w:proofErr w:type="spellEnd"/>
       <w:r>
         <w:rPr>
-          <w:sz w:val="22"/>
+          <w:rFonts w:ascii="Times New Roman" w:hAnsi="Times New Roman"/>
+          <w:sz w:val="24"/>
+          <w:szCs w:val="24"/>
         </w:rPr>
         <w:t>) and density embedding (</w:t>
       </w:r>
       <w:proofErr w:type="spellStart"/>
       <w:r>
         <w:rPr>
-          <w:sz w:val="22"/>
+          <w:rFonts w:ascii="Times New Roman" w:hAnsi="Times New Roman"/>
+          <w:sz w:val="24"/>
+          <w:szCs w:val="24"/>
         </w:rPr>
         <w:t>eDFTpy</w:t>
       </w:r>
       <w:proofErr w:type="spellEnd"/>
       <w:r>
         <w:rPr>
-          <w:sz w:val="22"/>
+          <w:rFonts w:ascii="Times New Roman" w:hAnsi="Times New Roman"/>
+          <w:sz w:val="24"/>
+          <w:szCs w:val="24"/>
         </w:rPr>
         <w:t>). With this arsenal at our disposal, we are ready to tackle the most difficult and timely electronic structure challenges.</w:t>
       </w:r>
+    </w:p>
+    <w:p>
+      <w:pPr>
+        <w:shd w:val="clear" w:color="auto" w:fill="FFFFFF"/>
+        <w:spacing w:after="105"/>
+        <w:rPr>
+          <w:rFonts w:ascii="Times New Roman" w:eastAsia="Times New Roman" w:hAnsi="Times New Roman"/>
+          <w:b/>
+          <w:bCs/>
+          <w:color w:val="000000"/>
+          <w:sz w:val="24"/>
+          <w:szCs w:val="24"/>
+          <w:lang w:eastAsia="de-DE"/>
+        </w:rPr>
+      </w:pPr>
     </w:p>
     <w:p>
       <w:pPr>
@@ -1135,6 +1180,535 @@
     </w:p>
     <w:p>
       <w:pPr>
+        <w:jc w:val="center"/>
+        <w:rPr>
+          <w:rStyle w:val="fontstyle01"/>
+          <w:rFonts w:ascii="Times New Roman" w:hAnsi="Times New Roman"/>
+          <w:b/>
+          <w:bCs/>
+          <w:sz w:val="28"/>
+          <w:szCs w:val="28"/>
+        </w:rPr>
+      </w:pPr>
+      <w:proofErr w:type="spellStart"/>
+      <w:r>
+        <w:rPr>
+          <w:rStyle w:val="fontstyle01"/>
+          <w:rFonts w:ascii="Times New Roman" w:hAnsi="Times New Roman" w:hint="eastAsia"/>
+          <w:b/>
+          <w:bCs/>
+          <w:sz w:val="28"/>
+          <w:szCs w:val="28"/>
+        </w:rPr>
+        <w:lastRenderedPageBreak/>
+        <w:t>F</w:t>
+      </w:r>
+      <w:r>
+        <w:rPr>
+          <w:rStyle w:val="fontstyle01"/>
+          <w:rFonts w:ascii="Times New Roman" w:hAnsi="Times New Roman"/>
+          <w:b/>
+          <w:bCs/>
+          <w:sz w:val="28"/>
+          <w:szCs w:val="28"/>
+        </w:rPr>
+        <w:t>loquet</w:t>
+      </w:r>
+      <w:proofErr w:type="spellEnd"/>
+      <w:r>
+        <w:rPr>
+          <w:rStyle w:val="fontstyle01"/>
+          <w:rFonts w:ascii="Times New Roman" w:hAnsi="Times New Roman"/>
+          <w:b/>
+          <w:bCs/>
+          <w:sz w:val="28"/>
+          <w:szCs w:val="28"/>
+        </w:rPr>
+        <w:t xml:space="preserve"> nonadiabatic dynamics: electron and energy transfer driven by light-matter interactions</w:t>
+      </w:r>
+    </w:p>
+    <w:p>
+      <w:pPr>
+        <w:jc w:val="center"/>
+        <w:rPr>
+          <w:rFonts w:ascii="Times New Roman" w:hAnsi="Times New Roman"/>
+          <w:sz w:val="24"/>
+          <w:szCs w:val="24"/>
+          <w:lang w:val="en"/>
+        </w:rPr>
+      </w:pPr>
+      <w:r>
+        <w:rPr>
+          <w:rFonts w:ascii="Times New Roman" w:hAnsi="Times New Roman"/>
+          <w:sz w:val="24"/>
+          <w:szCs w:val="24"/>
+          <w:u w:val="single"/>
+          <w:lang w:val="en"/>
+        </w:rPr>
+        <w:t>Jingqi Chen</w:t>
+      </w:r>
+      <w:r>
+        <w:rPr>
+          <w:rFonts w:ascii="Times New Roman" w:hAnsi="Times New Roman"/>
+          <w:sz w:val="24"/>
+          <w:szCs w:val="24"/>
+          <w:vertAlign w:val="superscript"/>
+          <w:lang w:val="en"/>
+        </w:rPr>
+        <w:t>1,2</w:t>
+      </w:r>
+      <w:r>
+        <w:rPr>
+          <w:rFonts w:ascii="Times New Roman" w:hAnsi="Times New Roman"/>
+          <w:sz w:val="24"/>
+          <w:szCs w:val="24"/>
+          <w:lang w:val="en"/>
+        </w:rPr>
+        <w:t xml:space="preserve">, Vahid </w:t>
+      </w:r>
+      <w:proofErr w:type="spellStart"/>
+      <w:r>
+        <w:rPr>
+          <w:rFonts w:ascii="Times New Roman" w:hAnsi="Times New Roman"/>
+          <w:sz w:val="24"/>
+          <w:szCs w:val="24"/>
+        </w:rPr>
+        <w:t>Mosallanejad</w:t>
+      </w:r>
+      <w:proofErr w:type="spellEnd"/>
+      <w:r>
+        <w:rPr>
+          <w:rFonts w:ascii="Times New Roman" w:hAnsi="Times New Roman"/>
+          <w:sz w:val="24"/>
+          <w:szCs w:val="24"/>
+          <w:vertAlign w:val="superscript"/>
+          <w:lang w:val="en"/>
+        </w:rPr>
+        <w:t>1,2</w:t>
+      </w:r>
+      <w:r>
+        <w:rPr>
+          <w:rFonts w:ascii="Times New Roman" w:hAnsi="Times New Roman"/>
+          <w:sz w:val="24"/>
+          <w:szCs w:val="24"/>
+          <w:lang w:val="en"/>
+        </w:rPr>
+        <w:t>, Wenjie Dou</w:t>
+      </w:r>
+      <w:r>
+        <w:rPr>
+          <w:rFonts w:ascii="Times New Roman" w:hAnsi="Times New Roman"/>
+          <w:sz w:val="24"/>
+          <w:szCs w:val="24"/>
+          <w:vertAlign w:val="superscript"/>
+          <w:lang w:val="en"/>
+        </w:rPr>
+        <w:t>1,3,2</w:t>
+      </w:r>
+    </w:p>
+    <w:p>
+      <w:pPr>
+        <w:rPr>
+          <w:rFonts w:ascii="Times New Roman" w:hAnsi="Times New Roman"/>
+          <w:sz w:val="24"/>
+          <w:szCs w:val="24"/>
+          <w:lang w:val="en"/>
+        </w:rPr>
+      </w:pPr>
+    </w:p>
+    <w:p>
+      <w:pPr>
+        <w:jc w:val="center"/>
+        <w:rPr>
+          <w:rFonts w:ascii="Times New Roman" w:hAnsi="Times New Roman"/>
+          <w:sz w:val="24"/>
+          <w:szCs w:val="24"/>
+        </w:rPr>
+      </w:pPr>
+      <w:r>
+        <w:rPr>
+          <w:rFonts w:ascii="Times New Roman" w:hAnsi="Times New Roman"/>
+          <w:i/>
+          <w:iCs/>
+          <w:sz w:val="24"/>
+          <w:szCs w:val="24"/>
+          <w:vertAlign w:val="superscript"/>
+          <w:lang w:val="en"/>
+        </w:rPr>
+        <w:t>1</w:t>
+      </w:r>
+      <w:r>
+        <w:rPr>
+          <w:rFonts w:ascii="Times New Roman" w:hAnsi="Times New Roman"/>
+          <w:sz w:val="24"/>
+          <w:szCs w:val="24"/>
+        </w:rPr>
+        <w:t xml:space="preserve">Department of Chemistry, School of Science, Westlake University, Hangzhou, Zhejiang 310024, China </w:t>
+      </w:r>
+    </w:p>
+    <w:p>
+      <w:pPr>
+        <w:jc w:val="center"/>
+        <w:rPr>
+          <w:rFonts w:ascii="Times New Roman" w:hAnsi="Times New Roman"/>
+          <w:sz w:val="24"/>
+          <w:szCs w:val="24"/>
+        </w:rPr>
+      </w:pPr>
+      <w:r>
+        <w:rPr>
+          <w:rFonts w:ascii="Times New Roman" w:hAnsi="Times New Roman"/>
+          <w:i/>
+          <w:iCs/>
+          <w:sz w:val="24"/>
+          <w:szCs w:val="24"/>
+          <w:vertAlign w:val="superscript"/>
+        </w:rPr>
+        <w:t>2</w:t>
+      </w:r>
+      <w:r>
+        <w:rPr>
+          <w:rFonts w:ascii="Times New Roman" w:hAnsi="Times New Roman"/>
+          <w:sz w:val="24"/>
+          <w:szCs w:val="24"/>
+        </w:rPr>
+        <w:t xml:space="preserve">Institute of Natural Sciences, Westlake Institute for Advanced Study, Hangzhou, Zhejiang 310024, China </w:t>
+      </w:r>
+    </w:p>
+    <w:p>
+      <w:pPr>
+        <w:jc w:val="center"/>
+        <w:rPr>
+          <w:rFonts w:ascii="Times New Roman" w:hAnsi="Times New Roman"/>
+          <w:i/>
+          <w:iCs/>
+          <w:sz w:val="24"/>
+          <w:szCs w:val="24"/>
+          <w:lang w:val="en"/>
+        </w:rPr>
+      </w:pPr>
+      <w:r>
+        <w:rPr>
+          <w:rFonts w:ascii="Times New Roman" w:hAnsi="Times New Roman"/>
+          <w:i/>
+          <w:iCs/>
+          <w:sz w:val="24"/>
+          <w:szCs w:val="24"/>
+          <w:vertAlign w:val="superscript"/>
+        </w:rPr>
+        <w:t>3</w:t>
+      </w:r>
+      <w:r>
+        <w:rPr>
+          <w:rFonts w:ascii="Times New Roman" w:hAnsi="Times New Roman"/>
+          <w:sz w:val="24"/>
+          <w:szCs w:val="24"/>
+        </w:rPr>
+        <w:t>Department of Physics, School of Science, Westlake University, Hangzhou, Zhejiang 310024, China</w:t>
+      </w:r>
+    </w:p>
+    <w:p>
+      <w:pPr>
+        <w:jc w:val="center"/>
+        <w:rPr>
+          <w:rStyle w:val="Hyperlink"/>
+          <w:rFonts w:ascii="Times New Roman" w:hAnsi="Times New Roman"/>
+          <w:sz w:val="24"/>
+          <w:szCs w:val="24"/>
+          <w:lang w:val="en"/>
+        </w:rPr>
+      </w:pPr>
+      <w:r>
+        <w:rPr>
+          <w:rFonts w:ascii="Times New Roman" w:hAnsi="Times New Roman"/>
+          <w:sz w:val="24"/>
+          <w:szCs w:val="24"/>
+          <w:lang w:val="en"/>
+        </w:rPr>
+        <w:t>E</w:t>
+      </w:r>
+      <w:r>
+        <w:rPr>
+          <w:rFonts w:ascii="Times New Roman" w:hAnsi="Times New Roman"/>
+          <w:b/>
+          <w:bCs/>
+          <w:i/>
+          <w:iCs/>
+          <w:sz w:val="24"/>
+          <w:szCs w:val="24"/>
+          <w:lang w:val="en"/>
+        </w:rPr>
+        <w:t>-</w:t>
+      </w:r>
+      <w:r>
+        <w:rPr>
+          <w:rFonts w:ascii="Times New Roman" w:hAnsi="Times New Roman"/>
+          <w:sz w:val="24"/>
+          <w:szCs w:val="24"/>
+          <w:lang w:val="en"/>
+        </w:rPr>
+        <w:t xml:space="preserve">mail: </w:t>
+      </w:r>
+      <w:hyperlink r:id="rId10" w:history="1">
+        <w:r>
+          <w:rPr>
+            <w:rStyle w:val="Hyperlink"/>
+            <w:rFonts w:ascii="Times New Roman" w:hAnsi="Times New Roman"/>
+            <w:sz w:val="24"/>
+            <w:szCs w:val="24"/>
+            <w:lang w:val="en"/>
+          </w:rPr>
+          <w:t>chenjingqi@westlake.edu.cn</w:t>
+        </w:r>
+      </w:hyperlink>
+    </w:p>
+    <w:p>
+      <w:pPr>
+        <w:jc w:val="center"/>
+        <w:rPr>
+          <w:rFonts w:ascii="Times New Roman" w:hAnsi="Times New Roman"/>
+          <w:sz w:val="24"/>
+          <w:szCs w:val="24"/>
+          <w:lang w:val="en"/>
+        </w:rPr>
+      </w:pPr>
+    </w:p>
+    <w:p>
+      <w:pPr>
+        <w:jc w:val="center"/>
+      </w:pPr>
+      <w:r>
+        <w:drawing>
+          <wp:inline distT="0" distB="0" distL="0" distR="0" wp14:anchorId="0C079CA2" wp14:editId="61EA1296">
+            <wp:extent cx="3281208" cy="2529840"/>
+            <wp:effectExtent l="0" t="0" r="0" b="3810"/>
+            <wp:docPr id="2" name="Picture 2" descr="Diagram&#10;&#10;Description automatically generated"/>
+            <wp:cNvGraphicFramePr>
+              <a:graphicFrameLocks xmlns:a="http://schemas.openxmlformats.org/drawingml/2006/main" noChangeAspect="1"/>
+            </wp:cNvGraphicFramePr>
+            <a:graphic xmlns:a="http://schemas.openxmlformats.org/drawingml/2006/main">
+              <a:graphicData uri="http://schemas.openxmlformats.org/drawingml/2006/picture">
+                <pic:pic xmlns:pic="http://schemas.openxmlformats.org/drawingml/2006/picture">
+                  <pic:nvPicPr>
+                    <pic:cNvPr id="2" name="Picture 2" descr="Diagram&#10;&#10;Description automatically generated"/>
+                    <pic:cNvPicPr>
+                      <a:picLocks noChangeAspect="1" noChangeArrowheads="1"/>
+                    </pic:cNvPicPr>
+                  </pic:nvPicPr>
+                  <pic:blipFill>
+                    <a:blip r:embed="rId11" cstate="print">
+                      <a:extLst>
+                        <a:ext uri="{28A0092B-C50C-407E-A947-70E740481C1C}">
+                          <a14:useLocalDpi xmlns:a14="http://schemas.microsoft.com/office/drawing/2010/main" val="0"/>
+                        </a:ext>
+                      </a:extLst>
+                    </a:blip>
+                    <a:srcRect/>
+                    <a:stretch>
+                      <a:fillRect/>
+                    </a:stretch>
+                  </pic:blipFill>
+                  <pic:spPr bwMode="auto">
+                    <a:xfrm>
+                      <a:off x="0" y="0"/>
+                      <a:ext cx="3310783" cy="2552643"/>
+                    </a:xfrm>
+                    <a:prstGeom prst="rect">
+                      <a:avLst/>
+                    </a:prstGeom>
+                    <a:noFill/>
+                    <a:ln>
+                      <a:noFill/>
+                    </a:ln>
+                  </pic:spPr>
+                </pic:pic>
+              </a:graphicData>
+            </a:graphic>
+          </wp:inline>
+        </w:drawing>
+      </w:r>
+      <w:r>
+        <w:t xml:space="preserve">                </w:t>
+      </w:r>
+      <w:r>
+        <w:drawing>
+          <wp:inline distT="0" distB="0" distL="0" distR="0" wp14:anchorId="67CFA170" wp14:editId="55E41601">
+            <wp:extent cx="1821180" cy="2430067"/>
+            <wp:effectExtent l="0" t="0" r="7620" b="8890"/>
+            <wp:docPr id="3" name="Picture 3" descr="A person wearing glasses&#10;&#10;Description automatically generated with medium confidence"/>
+            <wp:cNvGraphicFramePr>
+              <a:graphicFrameLocks xmlns:a="http://schemas.openxmlformats.org/drawingml/2006/main" noChangeAspect="1"/>
+            </wp:cNvGraphicFramePr>
+            <a:graphic xmlns:a="http://schemas.openxmlformats.org/drawingml/2006/main">
+              <a:graphicData uri="http://schemas.openxmlformats.org/drawingml/2006/picture">
+                <pic:pic xmlns:pic="http://schemas.openxmlformats.org/drawingml/2006/picture">
+                  <pic:nvPicPr>
+                    <pic:cNvPr id="3" name="Picture 3" descr="A person wearing glasses&#10;&#10;Description automatically generated with medium confidence"/>
+                    <pic:cNvPicPr>
+                      <a:picLocks noChangeAspect="1" noChangeArrowheads="1"/>
+                    </pic:cNvPicPr>
+                  </pic:nvPicPr>
+                  <pic:blipFill>
+                    <a:blip r:embed="rId12" cstate="print">
+                      <a:extLst>
+                        <a:ext uri="{28A0092B-C50C-407E-A947-70E740481C1C}">
+                          <a14:useLocalDpi xmlns:a14="http://schemas.microsoft.com/office/drawing/2010/main" val="0"/>
+                        </a:ext>
+                      </a:extLst>
+                    </a:blip>
+                    <a:srcRect/>
+                    <a:stretch>
+                      <a:fillRect/>
+                    </a:stretch>
+                  </pic:blipFill>
+                  <pic:spPr bwMode="auto">
+                    <a:xfrm>
+                      <a:off x="0" y="0"/>
+                      <a:ext cx="1848439" cy="2466439"/>
+                    </a:xfrm>
+                    <a:prstGeom prst="rect">
+                      <a:avLst/>
+                    </a:prstGeom>
+                    <a:noFill/>
+                    <a:ln>
+                      <a:noFill/>
+                    </a:ln>
+                  </pic:spPr>
+                </pic:pic>
+              </a:graphicData>
+            </a:graphic>
+          </wp:inline>
+        </w:drawing>
+      </w:r>
+    </w:p>
+    <w:p>
+      <w:pPr>
+        <w:jc w:val="center"/>
+        <w:rPr>
+          <w:rStyle w:val="fontstyle01"/>
+          <w:rFonts w:ascii="Times New Roman" w:hAnsi="Times New Roman"/>
+          <w:sz w:val="22"/>
+          <w:lang w:val="en"/>
+        </w:rPr>
+      </w:pPr>
+    </w:p>
+    <w:p>
+      <w:pPr>
+        <w:rPr>
+          <w:rStyle w:val="fontstyle01"/>
+          <w:rFonts w:ascii="Times New Roman" w:hAnsi="Times New Roman"/>
+          <w:sz w:val="24"/>
+          <w:szCs w:val="24"/>
+        </w:rPr>
+      </w:pPr>
+      <w:r>
+        <w:rPr>
+          <w:rStyle w:val="fontstyle01"/>
+          <w:rFonts w:ascii="Times New Roman" w:hAnsi="Times New Roman"/>
+          <w:sz w:val="24"/>
+          <w:szCs w:val="24"/>
+        </w:rPr>
+        <w:t>Strong light-matter interactions on metallic surfaces are highly relevant for various chemical systems, including photoinduced chemical adsorption, photoelectric</w:t>
+      </w:r>
+      <w:r>
+        <w:rPr>
+          <w:rStyle w:val="fontstyle01"/>
+          <w:rFonts w:ascii="Times New Roman" w:hAnsi="Times New Roman" w:hint="eastAsia"/>
+          <w:sz w:val="24"/>
+          <w:szCs w:val="24"/>
+        </w:rPr>
+        <w:t>al</w:t>
+      </w:r>
+      <w:r>
+        <w:rPr>
+          <w:rStyle w:val="fontstyle01"/>
+          <w:rFonts w:ascii="Times New Roman" w:hAnsi="Times New Roman"/>
+          <w:sz w:val="24"/>
+          <w:szCs w:val="24"/>
+        </w:rPr>
+        <w:t xml:space="preserve"> catalysis and polariton chemistry. However, such systems are challenging for theoretical study: the Born-Oppenheimer (BO) approximation fails to describe the nonadiabatic dynamics at metal surfaces, and the perturbation theory is no longer valid for strong light-matter interactions. Here, we have derived a </w:t>
+      </w:r>
+      <w:proofErr w:type="spellStart"/>
+      <w:r>
+        <w:rPr>
+          <w:rStyle w:val="fontstyle01"/>
+          <w:rFonts w:ascii="Times New Roman" w:hAnsi="Times New Roman"/>
+          <w:sz w:val="24"/>
+          <w:szCs w:val="24"/>
+        </w:rPr>
+        <w:t>Floquet</w:t>
+      </w:r>
+      <w:proofErr w:type="spellEnd"/>
+      <w:r>
+        <w:rPr>
+          <w:rStyle w:val="fontstyle01"/>
+          <w:rFonts w:ascii="Times New Roman" w:hAnsi="Times New Roman"/>
+          <w:sz w:val="24"/>
+          <w:szCs w:val="24"/>
+        </w:rPr>
+        <w:t xml:space="preserve"> electronic friction approach to describe the nonadiabatic dynamics </w:t>
+      </w:r>
+      <w:r>
+        <w:rPr>
+          <w:rStyle w:val="fontstyle01"/>
+          <w:rFonts w:ascii="Times New Roman" w:hAnsi="Times New Roman" w:hint="eastAsia"/>
+          <w:sz w:val="24"/>
+          <w:szCs w:val="24"/>
+        </w:rPr>
+        <w:t>near</w:t>
+      </w:r>
+      <w:r>
+        <w:rPr>
+          <w:rStyle w:val="fontstyle01"/>
+          <w:rFonts w:ascii="Times New Roman" w:hAnsi="Times New Roman"/>
+          <w:sz w:val="24"/>
+          <w:szCs w:val="24"/>
+        </w:rPr>
+        <w:t xml:space="preserve"> metal surfaces subjected to periodic light driving, and such friction can be recast into a form in terms of Green’s functions. We demonstrated that the frictional tensor shows antisymmetric Lorenz-like force even without bias. We further benchmarked our </w:t>
+      </w:r>
+      <w:proofErr w:type="spellStart"/>
+      <w:r>
+        <w:rPr>
+          <w:rStyle w:val="fontstyle01"/>
+          <w:rFonts w:ascii="Times New Roman" w:hAnsi="Times New Roman"/>
+          <w:sz w:val="24"/>
+          <w:szCs w:val="24"/>
+        </w:rPr>
+        <w:t>Floquet</w:t>
+      </w:r>
+      <w:proofErr w:type="spellEnd"/>
+      <w:r>
+        <w:rPr>
+          <w:rStyle w:val="fontstyle01"/>
+          <w:rFonts w:ascii="Times New Roman" w:hAnsi="Times New Roman"/>
+          <w:sz w:val="24"/>
+          <w:szCs w:val="24"/>
+        </w:rPr>
+        <w:t xml:space="preserve"> electronic friction dynamics against the </w:t>
+      </w:r>
+      <w:proofErr w:type="spellStart"/>
+      <w:r>
+        <w:rPr>
+          <w:rStyle w:val="fontstyle01"/>
+          <w:rFonts w:ascii="Times New Roman" w:hAnsi="Times New Roman"/>
+          <w:sz w:val="24"/>
+          <w:szCs w:val="24"/>
+        </w:rPr>
+        <w:t>Floquet</w:t>
+      </w:r>
+      <w:proofErr w:type="spellEnd"/>
+      <w:r>
+        <w:rPr>
+          <w:rStyle w:val="fontstyle01"/>
+          <w:rFonts w:ascii="Times New Roman" w:hAnsi="Times New Roman"/>
+          <w:sz w:val="24"/>
+          <w:szCs w:val="24"/>
+        </w:rPr>
+        <w:t xml:space="preserve"> surface hopping approach for one-level resonant systems near metal surfaces. We found that the strong light-matter interaction can strenuously affect the electron transfer rate near surfaces. </w:t>
+      </w:r>
+    </w:p>
+    <w:p>
+      <w:pPr>
         <w:pStyle w:val="NormalWeb"/>
         <w:jc w:val="center"/>
         <w:rPr>
@@ -1163,6 +1737,20 @@
     </w:p>
     <w:p>
       <w:pPr>
+        <w:pStyle w:val="NormalWeb"/>
+        <w:jc w:val="center"/>
+        <w:rPr>
+          <w:rFonts w:ascii="NimbusRomNo9L" w:hAnsi="NimbusRomNo9L"/>
+          <w:b/>
+          <w:bCs/>
+          <w:sz w:val="26"/>
+          <w:szCs w:val="28"/>
+          <w:lang w:val="en-US"/>
+        </w:rPr>
+      </w:pPr>
+    </w:p>
+    <w:p>
+      <w:pPr>
         <w:jc w:val="center"/>
         <w:rPr>
           <w:rFonts w:ascii="Times New Roman" w:hAnsi="Times New Roman"/>
@@ -1241,21 +1829,7 @@
         <w:rPr>
           <w:rFonts w:asciiTheme="minorHAnsi" w:hAnsiTheme="minorHAnsi" w:cstheme="minorHAnsi"/>
         </w:rPr>
-        <w:t xml:space="preserve">Time: Oct 5, </w:t>
-      </w:r>
-      <w:proofErr w:type="gramStart"/>
-      <w:r>
-        <w:rPr>
-          <w:rFonts w:asciiTheme="minorHAnsi" w:hAnsiTheme="minorHAnsi" w:cstheme="minorHAnsi"/>
-        </w:rPr>
-        <w:t>2022</w:t>
-      </w:r>
-      <w:proofErr w:type="gramEnd"/>
-      <w:r>
-        <w:rPr>
-          <w:rFonts w:asciiTheme="minorHAnsi" w:hAnsiTheme="minorHAnsi" w:cstheme="minorHAnsi"/>
-        </w:rPr>
-        <w:t xml:space="preserve"> 10:00 AM Eastern Time (US and Canada)</w:t>
+        <w:t>Time: Oct 5, 2022 10:00 AM Eastern Time (US and Canada)</w:t>
       </w:r>
     </w:p>
     <w:p>
@@ -1347,48 +1921,20 @@
         <w:rPr>
           <w:rFonts w:asciiTheme="minorHAnsi" w:hAnsiTheme="minorHAnsi" w:cstheme="minorHAnsi"/>
         </w:rPr>
-        <w:t>+</w:t>
-      </w:r>
-      <w:proofErr w:type="gramStart"/>
-      <w:r>
-        <w:rPr>
-          <w:rFonts w:asciiTheme="minorHAnsi" w:hAnsiTheme="minorHAnsi" w:cstheme="minorHAnsi"/>
-        </w:rPr>
-        <w:t>16465588656,,</w:t>
-      </w:r>
-      <w:proofErr w:type="gramEnd"/>
-      <w:r>
-        <w:rPr>
-          <w:rFonts w:asciiTheme="minorHAnsi" w:hAnsiTheme="minorHAnsi" w:cstheme="minorHAnsi"/>
-        </w:rPr>
-        <w:t>91897705724#,,,,*921543# US (New York)</w:t>
-      </w:r>
-    </w:p>
-    <w:p>
-      <w:pPr>
-        <w:rPr>
-          <w:rFonts w:asciiTheme="minorHAnsi" w:hAnsiTheme="minorHAnsi" w:cstheme="minorHAnsi"/>
-        </w:rPr>
-      </w:pPr>
-      <w:r>
-        <w:rPr>
-          <w:rFonts w:asciiTheme="minorHAnsi" w:hAnsiTheme="minorHAnsi" w:cstheme="minorHAnsi"/>
-        </w:rPr>
-        <w:t>+</w:t>
-      </w:r>
-      <w:proofErr w:type="gramStart"/>
-      <w:r>
-        <w:rPr>
-          <w:rFonts w:asciiTheme="minorHAnsi" w:hAnsiTheme="minorHAnsi" w:cstheme="minorHAnsi"/>
-        </w:rPr>
-        <w:t>13017158592,,</w:t>
-      </w:r>
-      <w:proofErr w:type="gramEnd"/>
-      <w:r>
-        <w:rPr>
-          <w:rFonts w:asciiTheme="minorHAnsi" w:hAnsiTheme="minorHAnsi" w:cstheme="minorHAnsi"/>
-        </w:rPr>
-        <w:t>91897705724#,,,,*921543# US (Washington DC)</w:t>
+        <w:t>+16465588656,,91897705724#,,,,*921543# US (New York)</w:t>
+      </w:r>
+    </w:p>
+    <w:p>
+      <w:pPr>
+        <w:rPr>
+          <w:rFonts w:asciiTheme="minorHAnsi" w:hAnsiTheme="minorHAnsi" w:cstheme="minorHAnsi"/>
+        </w:rPr>
+      </w:pPr>
+      <w:r>
+        <w:rPr>
+          <w:rFonts w:asciiTheme="minorHAnsi" w:hAnsiTheme="minorHAnsi" w:cstheme="minorHAnsi"/>
+        </w:rPr>
+        <w:t>+13017158592,,91897705724#,,,,*921543# US (Washington DC)</w:t>
       </w:r>
     </w:p>
     <w:p>
@@ -1797,8 +2343,8 @@
       </w:pPr>
     </w:p>
     <w:sectPr>
-      <w:headerReference w:type="default" r:id="rId10"/>
-      <w:footerReference w:type="default" r:id="rId11"/>
+      <w:headerReference w:type="default" r:id="rId13"/>
+      <w:footerReference w:type="default" r:id="rId14"/>
       <w:pgSz w:w="12240" w:h="15840"/>
       <w:pgMar w:top="1440" w:right="1440" w:bottom="1440" w:left="1440" w:header="720" w:footer="720" w:gutter="0"/>
       <w:cols w:space="720"/>
@@ -4639,6 +5185,21 @@
       <w:shd w:val="clear" w:color="auto" w:fill="E1DFDD"/>
     </w:rPr>
   </w:style>
+  <w:style w:type="character" w:customStyle="1" w:styleId="fontstyle01">
+    <w:name w:val="fontstyle01"/>
+    <w:basedOn w:val="DefaultParagraphFont"/>
+    <w:rsid w:val="00836CFE"/>
+    <w:rPr>
+      <w:rFonts w:ascii="CMR10" w:hAnsi="CMR10" w:hint="default"/>
+      <w:b w:val="0"/>
+      <w:bCs w:val="0"/>
+      <w:i w:val="0"/>
+      <w:iCs w:val="0"/>
+      <w:color w:val="000000"/>
+      <w:sz w:val="20"/>
+      <w:szCs w:val="20"/>
+    </w:rPr>
+  </w:style>
 </w:styles>
 </file>
 

</xml_diff>